<commit_message>
threaded server client implemented
</commit_message>
<xml_diff>
--- a/Requirements.docx
+++ b/Requirements.docx
@@ -1,6 +1,6 @@
 
 <file path=word/document.xml><?xml version="1.0" encoding="utf-8"?>
-<w:document xmlns:wpc="http://schemas.microsoft.com/office/word/2010/wordprocessingCanvas" xmlns:cx="http://schemas.microsoft.com/office/drawing/2014/chartex" xmlns:cx1="http://schemas.microsoft.com/office/drawing/2015/9/8/chartex" xmlns:cx2="http://schemas.microsoft.com/office/drawing/2015/10/21/chartex" xmlns:cx3="http://schemas.microsoft.com/office/drawing/2016/5/9/chartex" xmlns:cx4="http://schemas.microsoft.com/office/drawing/2016/5/10/chartex" xmlns:cx5="http://schemas.microsoft.com/office/drawing/2016/5/11/chartex" xmlns:cx6="http://schemas.microsoft.com/office/drawing/2016/5/12/chartex" xmlns:cx7="http://schemas.microsoft.com/office/drawing/2016/5/13/chartex" xmlns:cx8="http://schemas.microsoft.com/office/drawing/2016/5/14/chartex" xmlns:mc="http://schemas.openxmlformats.org/markup-compatibility/2006" xmlns:o="urn:schemas-microsoft-com:office:office" xmlns:r="http://schemas.openxmlformats.org/officeDocument/2006/relationships" xmlns:m="http://schemas.openxmlformats.org/officeDocument/2006/math" xmlns:v="urn:schemas-microsoft-com:vml" xmlns:wp14="http://schemas.microsoft.com/office/word/2010/wordprocessingDrawing" xmlns:wp="http://schemas.openxmlformats.org/drawingml/2006/wordprocessingDrawing" xmlns:w10="urn:schemas-microsoft-com:office:word" xmlns:w="http://schemas.openxmlformats.org/wordprocessingml/2006/main" xmlns:w14="http://schemas.microsoft.com/office/word/2010/wordml" xmlns:w15="http://schemas.microsoft.com/office/word/2012/wordml" xmlns:w16se="http://schemas.microsoft.com/office/word/2015/wordml/symex" xmlns:wpg="http://schemas.microsoft.com/office/word/2010/wordprocessingGroup" xmlns:wpi="http://schemas.microsoft.com/office/word/2010/wordprocessingInk" xmlns:wne="http://schemas.microsoft.com/office/word/2006/wordml" xmlns:wps="http://schemas.microsoft.com/office/word/2010/wordprocessingShape" mc:Ignorable="w14 w15 w16se wp14">
+<w:document xmlns:wpc="http://schemas.microsoft.com/office/word/2010/wordprocessingCanvas" xmlns:mo="http://schemas.microsoft.com/office/mac/office/2008/main" xmlns:mc="http://schemas.openxmlformats.org/markup-compatibility/2006" xmlns:mv="urn:schemas-microsoft-com:mac:vml" xmlns:o="urn:schemas-microsoft-com:office:office" xmlns:r="http://schemas.openxmlformats.org/officeDocument/2006/relationships" xmlns:m="http://schemas.openxmlformats.org/officeDocument/2006/math" xmlns:v="urn:schemas-microsoft-com:vml" xmlns:wp14="http://schemas.microsoft.com/office/word/2010/wordprocessingDrawing" xmlns:wp="http://schemas.openxmlformats.org/drawingml/2006/wordprocessingDrawing" xmlns:w10="urn:schemas-microsoft-com:office:word" xmlns:w="http://schemas.openxmlformats.org/wordprocessingml/2006/main" xmlns:w14="http://schemas.microsoft.com/office/word/2010/wordml" xmlns:w15="http://schemas.microsoft.com/office/word/2012/wordml" xmlns:wpg="http://schemas.microsoft.com/office/word/2010/wordprocessingGroup" xmlns:wpi="http://schemas.microsoft.com/office/word/2010/wordprocessingInk" xmlns:wne="http://schemas.microsoft.com/office/word/2006/wordml" xmlns:wps="http://schemas.microsoft.com/office/word/2010/wordprocessingShape" mc:Ignorable="w14 w15 wp14">
   <w:body>
     <w:sdt>
       <w:sdtPr>
@@ -32,13 +32,7 @@
         <w:pStyle w:val="Title"/>
       </w:pPr>
       <w:r>
-        <w:t>INTERACTIVE CLIENT-SERVER APPLIC</w:t>
-      </w:r>
-      <w:r>
-        <w:t>A</w:t>
-      </w:r>
-      <w:r>
-        <w:t>TION</w:t>
+        <w:t>INTERACTIVE CLIENT-SERVER APPLICTION</w:t>
       </w:r>
     </w:p>
     <w:p>
@@ -71,11 +65,69 @@
     </w:p>
     <w:p>
       <w:r>
-        <w:t>Report in printed form, must contain all limitations</w:t>
+        <w:t>Report in printed form</w:t>
+      </w:r>
+    </w:p>
+    <w:p>
+      <w:pPr>
+        <w:pStyle w:val="ListParagraph"/>
+        <w:numPr>
+          <w:ilvl w:val="0"/>
+          <w:numId w:val="4"/>
+        </w:numPr>
+      </w:pPr>
+      <w:r>
+        <w:t>Architecture</w:t>
+      </w:r>
+    </w:p>
+    <w:p>
+      <w:pPr>
+        <w:pStyle w:val="ListParagraph"/>
+        <w:numPr>
+          <w:ilvl w:val="0"/>
+          <w:numId w:val="4"/>
+        </w:numPr>
+      </w:pPr>
+      <w:r>
+        <w:t>A</w:t>
+      </w:r>
+      <w:r>
+        <w:t>ll limitations</w:t>
+      </w:r>
+    </w:p>
+    <w:p>
+      <w:pPr>
+        <w:pStyle w:val="ListParagraph"/>
+        <w:numPr>
+          <w:ilvl w:val="0"/>
+          <w:numId w:val="4"/>
+        </w:numPr>
+      </w:pPr>
+      <w:r>
+        <w:t>Flow of the Code/Logic</w:t>
+      </w:r>
+    </w:p>
+    <w:p>
+      <w:pPr>
+        <w:pStyle w:val="ListParagraph"/>
+        <w:numPr>
+          <w:ilvl w:val="0"/>
+          <w:numId w:val="4"/>
+        </w:numPr>
+      </w:pPr>
+      <w:r>
+        <w:t>Anything additional you want to highlight or you are proud of</w:t>
       </w:r>
       <w:r>
         <w:br/>
-        <w:t>You can use multi-threads/ processes – should be able to justify whatever you choose</w:t>
+      </w:r>
+    </w:p>
+    <w:p>
+      <w:r>
+        <w:t>The server and client both needs to be interactive and as per class discussion and architecture should be implemented. Exact mix of technique – threads, process and/or multiplexed I/O is your choice but you</w:t>
+      </w:r>
+      <w:r>
+        <w:t xml:space="preserve"> should be able to justify whatever you choose</w:t>
       </w:r>
     </w:p>
     <w:tbl>
@@ -308,15 +360,7 @@
               <w:jc w:val="left"/>
             </w:pPr>
             <w:r>
-              <w:t>List ( all processes, active processes – PID , name, status, start time, end time, e</w:t>
-            </w:r>
-            <w:r>
-              <w:t>lapsed time, should not contain</w:t>
-            </w:r>
-            <w:bookmarkStart w:id="0" w:name="_GoBack"/>
-            <w:bookmarkEnd w:id="0"/>
-            <w:r>
-              <w:t xml:space="preserve"> processes which are terminated after failure in exec-pertaining to client’s request</w:t>
+              <w:t>List ( all processes, active processes – PID , name, status, start time, end time, elapsed time, should not contains processes which are terminated after failure in exec-pertaining to client’s request</w:t>
             </w:r>
             <w:r>
               <w:t>, updating lists based on signals sent from within or outside the process</w:t>
@@ -836,6 +880,38 @@
               </w:tr>
             </w:sdtContent>
           </w:sdt>
+          <w:tr>
+            <w:trPr>
+              <w:cnfStyle w:val="000000010000" w:firstRow="0" w:lastRow="0" w:firstColumn="0" w:lastColumn="0" w:oddVBand="0" w:evenVBand="0" w:oddHBand="0" w:evenHBand="1" w:firstRowFirstColumn="0" w:firstRowLastColumn="0" w:lastRowFirstColumn="0" w:lastRowLastColumn="0"/>
+            </w:trPr>
+            <w:tc>
+              <w:tcPr>
+                <w:tcW w:w="4426" w:type="pct"/>
+              </w:tcPr>
+              <w:p>
+                <w:r>
+                  <w:rPr>
+                    <w:highlight w:val="yellow"/>
+                  </w:rPr>
+                  <w:t>SERVER COMMANDS</w:t>
+                </w:r>
+              </w:p>
+            </w:tc>
+            <w:tc>
+              <w:tcPr>
+                <w:tcW w:w="574" w:type="pct"/>
+              </w:tcPr>
+              <w:p>
+                <w:pPr>
+                  <w:rPr>
+                    <w:rFonts w:hAnsi="MS Gothic"/>
+                    <w:color w:val="404040" w:themeColor="text1" w:themeTint="BF"/>
+                    <w:sz w:val="20"/>
+                  </w:rPr>
+                </w:pPr>
+              </w:p>
+            </w:tc>
+          </w:tr>
           <w:sdt>
             <w:sdtPr>
               <w:id w:val="72099666"/>
@@ -854,7 +930,7 @@
             <w:sdtContent>
               <w:tr>
                 <w:trPr>
-                  <w:cnfStyle w:val="000000010000" w:firstRow="0" w:lastRow="0" w:firstColumn="0" w:lastColumn="0" w:oddVBand="0" w:evenVBand="0" w:oddHBand="0" w:evenHBand="1" w:firstRowFirstColumn="0" w:firstRowLastColumn="0" w:lastRowFirstColumn="0" w:lastRowLastColumn="0"/>
+                  <w:cnfStyle w:val="000000100000" w:firstRow="0" w:lastRow="0" w:firstColumn="0" w:lastColumn="0" w:oddVBand="0" w:evenVBand="0" w:oddHBand="1" w:evenHBand="0" w:firstRowFirstColumn="0" w:firstRowLastColumn="0" w:lastRowFirstColumn="0" w:lastRowLastColumn="0"/>
                 </w:trPr>
                 <w:tc>
                   <w:tcPr>
@@ -931,7 +1007,7 @@
             <w:sdtContent>
               <w:tr>
                 <w:trPr>
-                  <w:cnfStyle w:val="000000100000" w:firstRow="0" w:lastRow="0" w:firstColumn="0" w:lastColumn="0" w:oddVBand="0" w:evenVBand="0" w:oddHBand="1" w:evenHBand="0" w:firstRowFirstColumn="0" w:firstRowLastColumn="0" w:lastRowFirstColumn="0" w:lastRowLastColumn="0"/>
+                  <w:cnfStyle w:val="000000010000" w:firstRow="0" w:lastRow="0" w:firstColumn="0" w:lastColumn="0" w:oddVBand="0" w:evenVBand="0" w:oddHBand="0" w:evenHBand="1" w:firstRowFirstColumn="0" w:firstRowLastColumn="0" w:lastRowFirstColumn="0" w:lastRowLastColumn="0"/>
                 </w:trPr>
                 <w:tc>
                   <w:tcPr>
@@ -1008,7 +1084,7 @@
             <w:sdtContent>
               <w:tr>
                 <w:trPr>
-                  <w:cnfStyle w:val="000000010000" w:firstRow="0" w:lastRow="0" w:firstColumn="0" w:lastColumn="0" w:oddVBand="0" w:evenVBand="0" w:oddHBand="0" w:evenHBand="1" w:firstRowFirstColumn="0" w:firstRowLastColumn="0" w:lastRowFirstColumn="0" w:lastRowLastColumn="0"/>
+                  <w:cnfStyle w:val="000000100000" w:firstRow="0" w:lastRow="0" w:firstColumn="0" w:lastColumn="0" w:oddVBand="0" w:evenVBand="0" w:oddHBand="1" w:evenHBand="0" w:firstRowFirstColumn="0" w:firstRowLastColumn="0" w:lastRowFirstColumn="0" w:lastRowLastColumn="0"/>
                 </w:trPr>
                 <w:tc>
                   <w:tcPr>
@@ -1069,6 +1145,75 @@
           </w:sdt>
         </w:sdtContent>
       </w:sdt>
+      <w:tr>
+        <w:trPr>
+          <w:cnfStyle w:val="000000010000" w:firstRow="0" w:lastRow="0" w:firstColumn="0" w:lastColumn="0" w:oddVBand="0" w:evenVBand="0" w:oddHBand="0" w:evenHBand="1" w:firstRowFirstColumn="0" w:firstRowLastColumn="0" w:lastRowFirstColumn="0" w:lastRowLastColumn="0"/>
+        </w:trPr>
+        <w:tc>
+          <w:tcPr>
+            <w:tcW w:w="4426" w:type="pct"/>
+          </w:tcPr>
+          <w:p>
+            <w:pPr>
+              <w:jc w:val="left"/>
+            </w:pPr>
+            <w:r>
+              <w:t xml:space="preserve">Disconnect </w:t>
+            </w:r>
+            <w:r>
+              <w:t xml:space="preserve">&lt;Client Name/IP&gt; Disconnect </w:t>
+            </w:r>
+            <w:r>
+              <w:t>a specific Client</w:t>
+            </w:r>
+            <w:r>
+              <w:t xml:space="preserve"> after termination all its processes and terminate its server peer and then client should disconnect too</w:t>
+            </w:r>
+            <w:bookmarkStart w:id="0" w:name="_GoBack"/>
+            <w:bookmarkEnd w:id="0"/>
+          </w:p>
+        </w:tc>
+        <w:tc>
+          <w:tcPr>
+            <w:tcW w:w="574" w:type="pct"/>
+          </w:tcPr>
+          <w:p>
+            <w:pPr>
+              <w:rPr>
+                <w:rFonts w:hAnsi="MS Gothic"/>
+                <w:color w:val="404040" w:themeColor="text1" w:themeTint="BF"/>
+                <w:sz w:val="20"/>
+              </w:rPr>
+            </w:pPr>
+            <w:sdt>
+              <w:sdtPr>
+                <w:rPr>
+                  <w:rFonts w:hAnsi="MS Gothic"/>
+                  <w:color w:val="404040" w:themeColor="text1" w:themeTint="BF"/>
+                  <w:sz w:val="20"/>
+                </w:rPr>
+                <w:id w:val="-584920762"/>
+                <w15:appearance w15:val="hidden"/>
+                <w14:checkbox>
+                  <w14:checked w14:val="0"/>
+                  <w14:checkedState w14:val="2612" w14:font="MS Gothic"/>
+                  <w14:uncheckedState w14:val="2610" w14:font="MS Gothic"/>
+                </w14:checkbox>
+              </w:sdtPr>
+              <w:sdtContent>
+                <w:r>
+                  <w:rPr>
+                    <w:rFonts w:ascii="MS Gothic" w:eastAsia="MS Gothic" w:hAnsi="MS Gothic" w:hint="eastAsia"/>
+                    <w:color w:val="404040" w:themeColor="text1" w:themeTint="BF"/>
+                    <w:sz w:val="20"/>
+                  </w:rPr>
+                  <w:t>☐</w:t>
+                </w:r>
+              </w:sdtContent>
+            </w:sdt>
+          </w:p>
+        </w:tc>
+      </w:tr>
     </w:tbl>
     <w:p/>
     <w:sectPr>
@@ -1084,7 +1229,7 @@
 </file>
 
 <file path=word/endnotes.xml><?xml version="1.0" encoding="utf-8"?>
-<w:endnotes xmlns:wpc="http://schemas.microsoft.com/office/word/2010/wordprocessingCanvas" xmlns:cx="http://schemas.microsoft.com/office/drawing/2014/chartex" xmlns:cx1="http://schemas.microsoft.com/office/drawing/2015/9/8/chartex" xmlns:cx2="http://schemas.microsoft.com/office/drawing/2015/10/21/chartex" xmlns:cx3="http://schemas.microsoft.com/office/drawing/2016/5/9/chartex" xmlns:cx4="http://schemas.microsoft.com/office/drawing/2016/5/10/chartex" xmlns:cx5="http://schemas.microsoft.com/office/drawing/2016/5/11/chartex" xmlns:cx6="http://schemas.microsoft.com/office/drawing/2016/5/12/chartex" xmlns:cx7="http://schemas.microsoft.com/office/drawing/2016/5/13/chartex" xmlns:cx8="http://schemas.microsoft.com/office/drawing/2016/5/14/chartex" xmlns:mc="http://schemas.openxmlformats.org/markup-compatibility/2006" xmlns:o="urn:schemas-microsoft-com:office:office" xmlns:r="http://schemas.openxmlformats.org/officeDocument/2006/relationships" xmlns:m="http://schemas.openxmlformats.org/officeDocument/2006/math" xmlns:v="urn:schemas-microsoft-com:vml" xmlns:wp14="http://schemas.microsoft.com/office/word/2010/wordprocessingDrawing" xmlns:wp="http://schemas.openxmlformats.org/drawingml/2006/wordprocessingDrawing" xmlns:w10="urn:schemas-microsoft-com:office:word" xmlns:w="http://schemas.openxmlformats.org/wordprocessingml/2006/main" xmlns:w14="http://schemas.microsoft.com/office/word/2010/wordml" xmlns:w15="http://schemas.microsoft.com/office/word/2012/wordml" xmlns:w16se="http://schemas.microsoft.com/office/word/2015/wordml/symex" xmlns:wpg="http://schemas.microsoft.com/office/word/2010/wordprocessingGroup" xmlns:wpi="http://schemas.microsoft.com/office/word/2010/wordprocessingInk" xmlns:wne="http://schemas.microsoft.com/office/word/2006/wordml" xmlns:wps="http://schemas.microsoft.com/office/word/2010/wordprocessingShape" mc:Ignorable="w14 w15 w16se wp14">
+<w:endnotes xmlns:wpc="http://schemas.microsoft.com/office/word/2010/wordprocessingCanvas" xmlns:mo="http://schemas.microsoft.com/office/mac/office/2008/main" xmlns:mc="http://schemas.openxmlformats.org/markup-compatibility/2006" xmlns:mv="urn:schemas-microsoft-com:mac:vml" xmlns:o="urn:schemas-microsoft-com:office:office" xmlns:r="http://schemas.openxmlformats.org/officeDocument/2006/relationships" xmlns:m="http://schemas.openxmlformats.org/officeDocument/2006/math" xmlns:v="urn:schemas-microsoft-com:vml" xmlns:wp14="http://schemas.microsoft.com/office/word/2010/wordprocessingDrawing" xmlns:wp="http://schemas.openxmlformats.org/drawingml/2006/wordprocessingDrawing" xmlns:w10="urn:schemas-microsoft-com:office:word" xmlns:w="http://schemas.openxmlformats.org/wordprocessingml/2006/main" xmlns:w14="http://schemas.microsoft.com/office/word/2010/wordml" xmlns:w15="http://schemas.microsoft.com/office/word/2012/wordml" xmlns:wpg="http://schemas.microsoft.com/office/word/2010/wordprocessingGroup" xmlns:wpi="http://schemas.microsoft.com/office/word/2010/wordprocessingInk" xmlns:wne="http://schemas.microsoft.com/office/word/2006/wordml" xmlns:wps="http://schemas.microsoft.com/office/word/2010/wordprocessingShape" mc:Ignorable="w14 w15 wp14">
   <w:endnote w:type="separator" w:id="-1">
     <w:p>
       <w:pPr>
@@ -1109,7 +1254,7 @@
 </file>
 
 <file path=word/footer1.xml><?xml version="1.0" encoding="utf-8"?>
-<w:ftr xmlns:wpc="http://schemas.microsoft.com/office/word/2010/wordprocessingCanvas" xmlns:cx="http://schemas.microsoft.com/office/drawing/2014/chartex" xmlns:cx1="http://schemas.microsoft.com/office/drawing/2015/9/8/chartex" xmlns:cx2="http://schemas.microsoft.com/office/drawing/2015/10/21/chartex" xmlns:cx3="http://schemas.microsoft.com/office/drawing/2016/5/9/chartex" xmlns:cx4="http://schemas.microsoft.com/office/drawing/2016/5/10/chartex" xmlns:cx5="http://schemas.microsoft.com/office/drawing/2016/5/11/chartex" xmlns:cx6="http://schemas.microsoft.com/office/drawing/2016/5/12/chartex" xmlns:cx7="http://schemas.microsoft.com/office/drawing/2016/5/13/chartex" xmlns:cx8="http://schemas.microsoft.com/office/drawing/2016/5/14/chartex" xmlns:mc="http://schemas.openxmlformats.org/markup-compatibility/2006" xmlns:o="urn:schemas-microsoft-com:office:office" xmlns:r="http://schemas.openxmlformats.org/officeDocument/2006/relationships" xmlns:m="http://schemas.openxmlformats.org/officeDocument/2006/math" xmlns:v="urn:schemas-microsoft-com:vml" xmlns:wp14="http://schemas.microsoft.com/office/word/2010/wordprocessingDrawing" xmlns:wp="http://schemas.openxmlformats.org/drawingml/2006/wordprocessingDrawing" xmlns:w10="urn:schemas-microsoft-com:office:word" xmlns:w="http://schemas.openxmlformats.org/wordprocessingml/2006/main" xmlns:w14="http://schemas.microsoft.com/office/word/2010/wordml" xmlns:w15="http://schemas.microsoft.com/office/word/2012/wordml" xmlns:w16se="http://schemas.microsoft.com/office/word/2015/wordml/symex" xmlns:wpg="http://schemas.microsoft.com/office/word/2010/wordprocessingGroup" xmlns:wpi="http://schemas.microsoft.com/office/word/2010/wordprocessingInk" xmlns:wne="http://schemas.microsoft.com/office/word/2006/wordml" xmlns:wps="http://schemas.microsoft.com/office/word/2010/wordprocessingShape" mc:Ignorable="w14 w15 w16se wp14">
+<w:ftr xmlns:wpc="http://schemas.microsoft.com/office/word/2010/wordprocessingCanvas" xmlns:mo="http://schemas.microsoft.com/office/mac/office/2008/main" xmlns:mc="http://schemas.openxmlformats.org/markup-compatibility/2006" xmlns:mv="urn:schemas-microsoft-com:mac:vml" xmlns:o="urn:schemas-microsoft-com:office:office" xmlns:r="http://schemas.openxmlformats.org/officeDocument/2006/relationships" xmlns:m="http://schemas.openxmlformats.org/officeDocument/2006/math" xmlns:v="urn:schemas-microsoft-com:vml" xmlns:wp14="http://schemas.microsoft.com/office/word/2010/wordprocessingDrawing" xmlns:wp="http://schemas.openxmlformats.org/drawingml/2006/wordprocessingDrawing" xmlns:w10="urn:schemas-microsoft-com:office:word" xmlns:w="http://schemas.openxmlformats.org/wordprocessingml/2006/main" xmlns:w14="http://schemas.microsoft.com/office/word/2010/wordml" xmlns:w15="http://schemas.microsoft.com/office/word/2012/wordml" xmlns:wpg="http://schemas.microsoft.com/office/word/2010/wordprocessingGroup" xmlns:wpi="http://schemas.microsoft.com/office/word/2010/wordprocessingInk" xmlns:wne="http://schemas.microsoft.com/office/word/2006/wordml" xmlns:wps="http://schemas.microsoft.com/office/word/2010/wordprocessingShape" mc:Ignorable="w14 w15 wp14">
   <w:p>
     <w:pPr>
       <w:pStyle w:val="Footer"/>
@@ -1140,7 +1285,7 @@
 </file>
 
 <file path=word/footnotes.xml><?xml version="1.0" encoding="utf-8"?>
-<w:footnotes xmlns:wpc="http://schemas.microsoft.com/office/word/2010/wordprocessingCanvas" xmlns:cx="http://schemas.microsoft.com/office/drawing/2014/chartex" xmlns:cx1="http://schemas.microsoft.com/office/drawing/2015/9/8/chartex" xmlns:cx2="http://schemas.microsoft.com/office/drawing/2015/10/21/chartex" xmlns:cx3="http://schemas.microsoft.com/office/drawing/2016/5/9/chartex" xmlns:cx4="http://schemas.microsoft.com/office/drawing/2016/5/10/chartex" xmlns:cx5="http://schemas.microsoft.com/office/drawing/2016/5/11/chartex" xmlns:cx6="http://schemas.microsoft.com/office/drawing/2016/5/12/chartex" xmlns:cx7="http://schemas.microsoft.com/office/drawing/2016/5/13/chartex" xmlns:cx8="http://schemas.microsoft.com/office/drawing/2016/5/14/chartex" xmlns:mc="http://schemas.openxmlformats.org/markup-compatibility/2006" xmlns:o="urn:schemas-microsoft-com:office:office" xmlns:r="http://schemas.openxmlformats.org/officeDocument/2006/relationships" xmlns:m="http://schemas.openxmlformats.org/officeDocument/2006/math" xmlns:v="urn:schemas-microsoft-com:vml" xmlns:wp14="http://schemas.microsoft.com/office/word/2010/wordprocessingDrawing" xmlns:wp="http://schemas.openxmlformats.org/drawingml/2006/wordprocessingDrawing" xmlns:w10="urn:schemas-microsoft-com:office:word" xmlns:w="http://schemas.openxmlformats.org/wordprocessingml/2006/main" xmlns:w14="http://schemas.microsoft.com/office/word/2010/wordml" xmlns:w15="http://schemas.microsoft.com/office/word/2012/wordml" xmlns:w16se="http://schemas.microsoft.com/office/word/2015/wordml/symex" xmlns:wpg="http://schemas.microsoft.com/office/word/2010/wordprocessingGroup" xmlns:wpi="http://schemas.microsoft.com/office/word/2010/wordprocessingInk" xmlns:wne="http://schemas.microsoft.com/office/word/2006/wordml" xmlns:wps="http://schemas.microsoft.com/office/word/2010/wordprocessingShape" mc:Ignorable="w14 w15 w16se wp14">
+<w:footnotes xmlns:wpc="http://schemas.microsoft.com/office/word/2010/wordprocessingCanvas" xmlns:mo="http://schemas.microsoft.com/office/mac/office/2008/main" xmlns:mc="http://schemas.openxmlformats.org/markup-compatibility/2006" xmlns:mv="urn:schemas-microsoft-com:mac:vml" xmlns:o="urn:schemas-microsoft-com:office:office" xmlns:r="http://schemas.openxmlformats.org/officeDocument/2006/relationships" xmlns:m="http://schemas.openxmlformats.org/officeDocument/2006/math" xmlns:v="urn:schemas-microsoft-com:vml" xmlns:wp14="http://schemas.microsoft.com/office/word/2010/wordprocessingDrawing" xmlns:wp="http://schemas.openxmlformats.org/drawingml/2006/wordprocessingDrawing" xmlns:w10="urn:schemas-microsoft-com:office:word" xmlns:w="http://schemas.openxmlformats.org/wordprocessingml/2006/main" xmlns:w14="http://schemas.microsoft.com/office/word/2010/wordml" xmlns:w15="http://schemas.microsoft.com/office/word/2012/wordml" xmlns:wpg="http://schemas.microsoft.com/office/word/2010/wordprocessingGroup" xmlns:wpi="http://schemas.microsoft.com/office/word/2010/wordprocessingInk" xmlns:wne="http://schemas.microsoft.com/office/word/2006/wordml" xmlns:wps="http://schemas.microsoft.com/office/word/2010/wordprocessingShape" mc:Ignorable="w14 w15 wp14">
   <w:footnote w:type="separator" w:id="-1">
     <w:p>
       <w:pPr>
@@ -1165,8 +1310,120 @@
 </file>
 
 <file path=word/numbering.xml><?xml version="1.0" encoding="utf-8"?>
-<w:numbering xmlns:wpc="http://schemas.microsoft.com/office/word/2010/wordprocessingCanvas" xmlns:cx="http://schemas.microsoft.com/office/drawing/2014/chartex" xmlns:cx1="http://schemas.microsoft.com/office/drawing/2015/9/8/chartex" xmlns:cx2="http://schemas.microsoft.com/office/drawing/2015/10/21/chartex" xmlns:cx3="http://schemas.microsoft.com/office/drawing/2016/5/9/chartex" xmlns:cx4="http://schemas.microsoft.com/office/drawing/2016/5/10/chartex" xmlns:cx5="http://schemas.microsoft.com/office/drawing/2016/5/11/chartex" xmlns:cx6="http://schemas.microsoft.com/office/drawing/2016/5/12/chartex" xmlns:cx7="http://schemas.microsoft.com/office/drawing/2016/5/13/chartex" xmlns:cx8="http://schemas.microsoft.com/office/drawing/2016/5/14/chartex" xmlns:mc="http://schemas.openxmlformats.org/markup-compatibility/2006" xmlns:o="urn:schemas-microsoft-com:office:office" xmlns:r="http://schemas.openxmlformats.org/officeDocument/2006/relationships" xmlns:m="http://schemas.openxmlformats.org/officeDocument/2006/math" xmlns:v="urn:schemas-microsoft-com:vml" xmlns:wp14="http://schemas.microsoft.com/office/word/2010/wordprocessingDrawing" xmlns:wp="http://schemas.openxmlformats.org/drawingml/2006/wordprocessingDrawing" xmlns:w10="urn:schemas-microsoft-com:office:word" xmlns:w="http://schemas.openxmlformats.org/wordprocessingml/2006/main" xmlns:w14="http://schemas.microsoft.com/office/word/2010/wordml" xmlns:w15="http://schemas.microsoft.com/office/word/2012/wordml" xmlns:w16se="http://schemas.microsoft.com/office/word/2015/wordml/symex" xmlns:wpg="http://schemas.microsoft.com/office/word/2010/wordprocessingGroup" xmlns:wpi="http://schemas.microsoft.com/office/word/2010/wordprocessingInk" xmlns:wne="http://schemas.microsoft.com/office/word/2006/wordml" xmlns:wps="http://schemas.microsoft.com/office/word/2010/wordprocessingShape" mc:Ignorable="w14 w15 w16se wp14">
-  <w:abstractNum w:abstractNumId="0" w15:restartNumberingAfterBreak="0">
+<w:numbering xmlns:wpc="http://schemas.microsoft.com/office/word/2010/wordprocessingCanvas" xmlns:mo="http://schemas.microsoft.com/office/mac/office/2008/main" xmlns:mc="http://schemas.openxmlformats.org/markup-compatibility/2006" xmlns:mv="urn:schemas-microsoft-com:mac:vml" xmlns:o="urn:schemas-microsoft-com:office:office" xmlns:r="http://schemas.openxmlformats.org/officeDocument/2006/relationships" xmlns:m="http://schemas.openxmlformats.org/officeDocument/2006/math" xmlns:v="urn:schemas-microsoft-com:vml" xmlns:wp14="http://schemas.microsoft.com/office/word/2010/wordprocessingDrawing" xmlns:wp="http://schemas.openxmlformats.org/drawingml/2006/wordprocessingDrawing" xmlns:w10="urn:schemas-microsoft-com:office:word" xmlns:w="http://schemas.openxmlformats.org/wordprocessingml/2006/main" xmlns:w14="http://schemas.microsoft.com/office/word/2010/wordml" xmlns:w15="http://schemas.microsoft.com/office/word/2012/wordml" xmlns:wpg="http://schemas.microsoft.com/office/word/2010/wordprocessingGroup" xmlns:wpi="http://schemas.microsoft.com/office/word/2010/wordprocessingInk" xmlns:wne="http://schemas.microsoft.com/office/word/2006/wordml" xmlns:wps="http://schemas.microsoft.com/office/word/2010/wordprocessingShape" mc:Ignorable="w14 w15 wp14">
+  <w:abstractNum w:abstractNumId="0">
+    <w:nsid w:val="1D1D1917"/>
+    <w:multiLevelType w:val="hybridMultilevel"/>
+    <w:tmpl w:val="6D002518"/>
+    <w:lvl w:ilvl="0" w:tplc="442CAD6C">
+      <w:numFmt w:val="bullet"/>
+      <w:lvlText w:val="-"/>
+      <w:lvlJc w:val="left"/>
+      <w:pPr>
+        <w:ind w:left="720" w:hanging="360"/>
+      </w:pPr>
+      <w:rPr>
+        <w:rFonts w:ascii="Century Gothic" w:eastAsiaTheme="minorHAnsi" w:hAnsi="Century Gothic" w:cstheme="minorBidi" w:hint="default"/>
+      </w:rPr>
+    </w:lvl>
+    <w:lvl w:ilvl="1" w:tplc="08090003" w:tentative="1">
+      <w:start w:val="1"/>
+      <w:numFmt w:val="bullet"/>
+      <w:lvlText w:val="o"/>
+      <w:lvlJc w:val="left"/>
+      <w:pPr>
+        <w:ind w:left="1440" w:hanging="360"/>
+      </w:pPr>
+      <w:rPr>
+        <w:rFonts w:ascii="Courier New" w:hAnsi="Courier New" w:cs="Courier New" w:hint="default"/>
+      </w:rPr>
+    </w:lvl>
+    <w:lvl w:ilvl="2" w:tplc="08090005" w:tentative="1">
+      <w:start w:val="1"/>
+      <w:numFmt w:val="bullet"/>
+      <w:lvlText w:val=""/>
+      <w:lvlJc w:val="left"/>
+      <w:pPr>
+        <w:ind w:left="2160" w:hanging="360"/>
+      </w:pPr>
+      <w:rPr>
+        <w:rFonts w:ascii="Wingdings" w:hAnsi="Wingdings" w:hint="default"/>
+      </w:rPr>
+    </w:lvl>
+    <w:lvl w:ilvl="3" w:tplc="08090001" w:tentative="1">
+      <w:start w:val="1"/>
+      <w:numFmt w:val="bullet"/>
+      <w:lvlText w:val=""/>
+      <w:lvlJc w:val="left"/>
+      <w:pPr>
+        <w:ind w:left="2880" w:hanging="360"/>
+      </w:pPr>
+      <w:rPr>
+        <w:rFonts w:ascii="Symbol" w:hAnsi="Symbol" w:hint="default"/>
+      </w:rPr>
+    </w:lvl>
+    <w:lvl w:ilvl="4" w:tplc="08090003" w:tentative="1">
+      <w:start w:val="1"/>
+      <w:numFmt w:val="bullet"/>
+      <w:lvlText w:val="o"/>
+      <w:lvlJc w:val="left"/>
+      <w:pPr>
+        <w:ind w:left="3600" w:hanging="360"/>
+      </w:pPr>
+      <w:rPr>
+        <w:rFonts w:ascii="Courier New" w:hAnsi="Courier New" w:cs="Courier New" w:hint="default"/>
+      </w:rPr>
+    </w:lvl>
+    <w:lvl w:ilvl="5" w:tplc="08090005" w:tentative="1">
+      <w:start w:val="1"/>
+      <w:numFmt w:val="bullet"/>
+      <w:lvlText w:val=""/>
+      <w:lvlJc w:val="left"/>
+      <w:pPr>
+        <w:ind w:left="4320" w:hanging="360"/>
+      </w:pPr>
+      <w:rPr>
+        <w:rFonts w:ascii="Wingdings" w:hAnsi="Wingdings" w:hint="default"/>
+      </w:rPr>
+    </w:lvl>
+    <w:lvl w:ilvl="6" w:tplc="08090001" w:tentative="1">
+      <w:start w:val="1"/>
+      <w:numFmt w:val="bullet"/>
+      <w:lvlText w:val=""/>
+      <w:lvlJc w:val="left"/>
+      <w:pPr>
+        <w:ind w:left="5040" w:hanging="360"/>
+      </w:pPr>
+      <w:rPr>
+        <w:rFonts w:ascii="Symbol" w:hAnsi="Symbol" w:hint="default"/>
+      </w:rPr>
+    </w:lvl>
+    <w:lvl w:ilvl="7" w:tplc="08090003" w:tentative="1">
+      <w:start w:val="1"/>
+      <w:numFmt w:val="bullet"/>
+      <w:lvlText w:val="o"/>
+      <w:lvlJc w:val="left"/>
+      <w:pPr>
+        <w:ind w:left="5760" w:hanging="360"/>
+      </w:pPr>
+      <w:rPr>
+        <w:rFonts w:ascii="Courier New" w:hAnsi="Courier New" w:cs="Courier New" w:hint="default"/>
+      </w:rPr>
+    </w:lvl>
+    <w:lvl w:ilvl="8" w:tplc="08090005" w:tentative="1">
+      <w:start w:val="1"/>
+      <w:numFmt w:val="bullet"/>
+      <w:lvlText w:val=""/>
+      <w:lvlJc w:val="left"/>
+      <w:pPr>
+        <w:ind w:left="6480" w:hanging="360"/>
+      </w:pPr>
+      <w:rPr>
+        <w:rFonts w:ascii="Wingdings" w:hAnsi="Wingdings" w:hint="default"/>
+      </w:rPr>
+    </w:lvl>
+  </w:abstractNum>
+  <w:abstractNum w:abstractNumId="1">
     <w:nsid w:val="3B101E90"/>
     <w:multiLevelType w:val="hybridMultilevel"/>
     <w:tmpl w:val="7C6E0142"/>
@@ -1279,7 +1536,119 @@
       </w:rPr>
     </w:lvl>
   </w:abstractNum>
-  <w:abstractNum w:abstractNumId="1" w15:restartNumberingAfterBreak="0">
+  <w:abstractNum w:abstractNumId="2">
+    <w:nsid w:val="45D550B9"/>
+    <w:multiLevelType w:val="hybridMultilevel"/>
+    <w:tmpl w:val="B3F2E09A"/>
+    <w:lvl w:ilvl="0" w:tplc="442CAD6C">
+      <w:numFmt w:val="bullet"/>
+      <w:lvlText w:val="-"/>
+      <w:lvlJc w:val="left"/>
+      <w:pPr>
+        <w:ind w:left="720" w:hanging="360"/>
+      </w:pPr>
+      <w:rPr>
+        <w:rFonts w:ascii="Century Gothic" w:eastAsiaTheme="minorHAnsi" w:hAnsi="Century Gothic" w:cstheme="minorBidi" w:hint="default"/>
+      </w:rPr>
+    </w:lvl>
+    <w:lvl w:ilvl="1" w:tplc="08090003" w:tentative="1">
+      <w:start w:val="1"/>
+      <w:numFmt w:val="bullet"/>
+      <w:lvlText w:val="o"/>
+      <w:lvlJc w:val="left"/>
+      <w:pPr>
+        <w:ind w:left="1440" w:hanging="360"/>
+      </w:pPr>
+      <w:rPr>
+        <w:rFonts w:ascii="Courier New" w:hAnsi="Courier New" w:cs="Courier New" w:hint="default"/>
+      </w:rPr>
+    </w:lvl>
+    <w:lvl w:ilvl="2" w:tplc="08090005" w:tentative="1">
+      <w:start w:val="1"/>
+      <w:numFmt w:val="bullet"/>
+      <w:lvlText w:val=""/>
+      <w:lvlJc w:val="left"/>
+      <w:pPr>
+        <w:ind w:left="2160" w:hanging="360"/>
+      </w:pPr>
+      <w:rPr>
+        <w:rFonts w:ascii="Wingdings" w:hAnsi="Wingdings" w:hint="default"/>
+      </w:rPr>
+    </w:lvl>
+    <w:lvl w:ilvl="3" w:tplc="08090001" w:tentative="1">
+      <w:start w:val="1"/>
+      <w:numFmt w:val="bullet"/>
+      <w:lvlText w:val=""/>
+      <w:lvlJc w:val="left"/>
+      <w:pPr>
+        <w:ind w:left="2880" w:hanging="360"/>
+      </w:pPr>
+      <w:rPr>
+        <w:rFonts w:ascii="Symbol" w:hAnsi="Symbol" w:hint="default"/>
+      </w:rPr>
+    </w:lvl>
+    <w:lvl w:ilvl="4" w:tplc="08090003" w:tentative="1">
+      <w:start w:val="1"/>
+      <w:numFmt w:val="bullet"/>
+      <w:lvlText w:val="o"/>
+      <w:lvlJc w:val="left"/>
+      <w:pPr>
+        <w:ind w:left="3600" w:hanging="360"/>
+      </w:pPr>
+      <w:rPr>
+        <w:rFonts w:ascii="Courier New" w:hAnsi="Courier New" w:cs="Courier New" w:hint="default"/>
+      </w:rPr>
+    </w:lvl>
+    <w:lvl w:ilvl="5" w:tplc="08090005" w:tentative="1">
+      <w:start w:val="1"/>
+      <w:numFmt w:val="bullet"/>
+      <w:lvlText w:val=""/>
+      <w:lvlJc w:val="left"/>
+      <w:pPr>
+        <w:ind w:left="4320" w:hanging="360"/>
+      </w:pPr>
+      <w:rPr>
+        <w:rFonts w:ascii="Wingdings" w:hAnsi="Wingdings" w:hint="default"/>
+      </w:rPr>
+    </w:lvl>
+    <w:lvl w:ilvl="6" w:tplc="08090001" w:tentative="1">
+      <w:start w:val="1"/>
+      <w:numFmt w:val="bullet"/>
+      <w:lvlText w:val=""/>
+      <w:lvlJc w:val="left"/>
+      <w:pPr>
+        <w:ind w:left="5040" w:hanging="360"/>
+      </w:pPr>
+      <w:rPr>
+        <w:rFonts w:ascii="Symbol" w:hAnsi="Symbol" w:hint="default"/>
+      </w:rPr>
+    </w:lvl>
+    <w:lvl w:ilvl="7" w:tplc="08090003" w:tentative="1">
+      <w:start w:val="1"/>
+      <w:numFmt w:val="bullet"/>
+      <w:lvlText w:val="o"/>
+      <w:lvlJc w:val="left"/>
+      <w:pPr>
+        <w:ind w:left="5760" w:hanging="360"/>
+      </w:pPr>
+      <w:rPr>
+        <w:rFonts w:ascii="Courier New" w:hAnsi="Courier New" w:cs="Courier New" w:hint="default"/>
+      </w:rPr>
+    </w:lvl>
+    <w:lvl w:ilvl="8" w:tplc="08090005" w:tentative="1">
+      <w:start w:val="1"/>
+      <w:numFmt w:val="bullet"/>
+      <w:lvlText w:val=""/>
+      <w:lvlJc w:val="left"/>
+      <w:pPr>
+        <w:ind w:left="6480" w:hanging="360"/>
+      </w:pPr>
+      <w:rPr>
+        <w:rFonts w:ascii="Wingdings" w:hAnsi="Wingdings" w:hint="default"/>
+      </w:rPr>
+    </w:lvl>
+  </w:abstractNum>
+  <w:abstractNum w:abstractNumId="3">
     <w:nsid w:val="48941F18"/>
     <w:multiLevelType w:val="hybridMultilevel"/>
     <w:tmpl w:val="260CE1BA"/>
@@ -1393,16 +1762,22 @@
     </w:lvl>
   </w:abstractNum>
   <w:num w:numId="1">
+    <w:abstractNumId w:val="3"/>
+  </w:num>
+  <w:num w:numId="2">
     <w:abstractNumId w:val="1"/>
   </w:num>
-  <w:num w:numId="2">
+  <w:num w:numId="3">
+    <w:abstractNumId w:val="2"/>
+  </w:num>
+  <w:num w:numId="4">
     <w:abstractNumId w:val="0"/>
   </w:num>
 </w:numbering>
 </file>
 
 <file path=word/styles.xml><?xml version="1.0" encoding="utf-8"?>
-<w:styles xmlns:mc="http://schemas.openxmlformats.org/markup-compatibility/2006" xmlns:r="http://schemas.openxmlformats.org/officeDocument/2006/relationships" xmlns:w="http://schemas.openxmlformats.org/wordprocessingml/2006/main" xmlns:w14="http://schemas.microsoft.com/office/word/2010/wordml" xmlns:w15="http://schemas.microsoft.com/office/word/2012/wordml" xmlns:w16se="http://schemas.microsoft.com/office/word/2015/wordml/symex" mc:Ignorable="w14 w15 w16se">
+<w:styles xmlns:mc="http://schemas.openxmlformats.org/markup-compatibility/2006" xmlns:r="http://schemas.openxmlformats.org/officeDocument/2006/relationships" xmlns:w="http://schemas.openxmlformats.org/wordprocessingml/2006/main" xmlns:w14="http://schemas.microsoft.com/office/word/2010/wordml" xmlns:w15="http://schemas.microsoft.com/office/word/2012/wordml" mc:Ignorable="w14 w15">
   <w:docDefaults>
     <w:rPrDefault>
       <w:rPr>
@@ -1418,7 +1793,7 @@
       </w:pPr>
     </w:pPrDefault>
   </w:docDefaults>
-  <w:latentStyles w:defLockedState="0" w:defUIPriority="99" w:defSemiHidden="0" w:defUnhideWhenUsed="0" w:defQFormat="0" w:count="374">
+  <w:latentStyles w:defLockedState="0" w:defUIPriority="99" w:defSemiHidden="0" w:defUnhideWhenUsed="0" w:defQFormat="0" w:count="382">
     <w:lsdException w:name="Normal" w:uiPriority="0" w:qFormat="1"/>
     <w:lsdException w:name="heading 1" w:semiHidden="1" w:uiPriority="9" w:unhideWhenUsed="1" w:qFormat="1"/>
     <w:lsdException w:name="heading 2" w:semiHidden="1" w:uiPriority="9" w:unhideWhenUsed="1" w:qFormat="1"/>
@@ -1792,7 +2167,6 @@
     <w:lsdException w:name="List Table 7 Colorful Accent 6" w:uiPriority="52"/>
     <w:lsdException w:name="Mention" w:semiHidden="1" w:unhideWhenUsed="1"/>
     <w:lsdException w:name="Smart Hyperlink" w:semiHidden="1" w:unhideWhenUsed="1"/>
-    <w:lsdException w:name="Hashtag" w:semiHidden="1" w:unhideWhenUsed="1"/>
   </w:latentStyles>
   <w:style w:type="paragraph" w:default="1" w:styleId="Normal">
     <w:name w:val="Normal"/>
@@ -1978,6 +2352,7 @@
       <w:spacing w:after="0" w:line="240" w:lineRule="auto"/>
     </w:pPr>
     <w:tblPr>
+      <w:tblInd w:w="0" w:type="dxa"/>
       <w:tblBorders>
         <w:top w:val="single" w:sz="4" w:space="0" w:color="auto"/>
         <w:left w:val="single" w:sz="4" w:space="0" w:color="auto"/>
@@ -1986,6 +2361,12 @@
         <w:insideH w:val="single" w:sz="4" w:space="0" w:color="auto"/>
         <w:insideV w:val="single" w:sz="4" w:space="0" w:color="auto"/>
       </w:tblBorders>
+      <w:tblCellMar>
+        <w:top w:w="0" w:type="dxa"/>
+        <w:left w:w="108" w:type="dxa"/>
+        <w:bottom w:w="0" w:type="dxa"/>
+        <w:right w:w="108" w:type="dxa"/>
+      </w:tblCellMar>
     </w:tblPr>
   </w:style>
   <w:style w:type="paragraph" w:styleId="NoSpacing">
@@ -2019,6 +2400,7 @@
     </w:pPr>
     <w:tblPr>
       <w:tblStyleRowBandSize w:val="1"/>
+      <w:tblInd w:w="0" w:type="dxa"/>
       <w:tblBorders>
         <w:top w:val="single" w:sz="4" w:space="0" w:color="A6A6A6" w:themeColor="background1" w:themeShade="A6"/>
         <w:left w:val="single" w:sz="4" w:space="0" w:color="A6A6A6" w:themeColor="background1" w:themeShade="A6"/>
@@ -2028,7 +2410,9 @@
         <w:insideV w:val="single" w:sz="4" w:space="0" w:color="A6A6A6" w:themeColor="background1" w:themeShade="A6"/>
       </w:tblBorders>
       <w:tblCellMar>
+        <w:top w:w="0" w:type="dxa"/>
         <w:left w:w="173" w:type="dxa"/>
+        <w:bottom w:w="0" w:type="dxa"/>
         <w:right w:w="173" w:type="dxa"/>
       </w:tblCellMar>
     </w:tblPr>
@@ -2175,7 +2559,7 @@
 </file>
 
 <file path=word/glossary/document.xml><?xml version="1.0" encoding="utf-8"?>
-<w:glossaryDocument xmlns:wpc="http://schemas.microsoft.com/office/word/2010/wordprocessingCanvas" xmlns:cx="http://schemas.microsoft.com/office/drawing/2014/chartex" xmlns:cx1="http://schemas.microsoft.com/office/drawing/2015/9/8/chartex" xmlns:cx2="http://schemas.microsoft.com/office/drawing/2015/10/21/chartex" xmlns:cx3="http://schemas.microsoft.com/office/drawing/2016/5/9/chartex" xmlns:cx4="http://schemas.microsoft.com/office/drawing/2016/5/10/chartex" xmlns:cx5="http://schemas.microsoft.com/office/drawing/2016/5/11/chartex" xmlns:cx6="http://schemas.microsoft.com/office/drawing/2016/5/12/chartex" xmlns:cx7="http://schemas.microsoft.com/office/drawing/2016/5/13/chartex" xmlns:cx8="http://schemas.microsoft.com/office/drawing/2016/5/14/chartex" xmlns:mc="http://schemas.openxmlformats.org/markup-compatibility/2006" xmlns:o="urn:schemas-microsoft-com:office:office" xmlns:r="http://schemas.openxmlformats.org/officeDocument/2006/relationships" xmlns:m="http://schemas.openxmlformats.org/officeDocument/2006/math" xmlns:v="urn:schemas-microsoft-com:vml" xmlns:wp14="http://schemas.microsoft.com/office/word/2010/wordprocessingDrawing" xmlns:wp="http://schemas.openxmlformats.org/drawingml/2006/wordprocessingDrawing" xmlns:w10="urn:schemas-microsoft-com:office:word" xmlns:w="http://schemas.openxmlformats.org/wordprocessingml/2006/main" xmlns:w14="http://schemas.microsoft.com/office/word/2010/wordml" xmlns:w15="http://schemas.microsoft.com/office/word/2012/wordml" xmlns:w16se="http://schemas.microsoft.com/office/word/2015/wordml/symex" xmlns:wpg="http://schemas.microsoft.com/office/word/2010/wordprocessingGroup" xmlns:wpi="http://schemas.microsoft.com/office/word/2010/wordprocessingInk" xmlns:wne="http://schemas.microsoft.com/office/word/2006/wordml" xmlns:wps="http://schemas.microsoft.com/office/word/2010/wordprocessingShape" mc:Ignorable="w14 w15 w16se wp14">
+<w:glossaryDocument xmlns:wpc="http://schemas.microsoft.com/office/word/2010/wordprocessingCanvas" xmlns:mo="http://schemas.microsoft.com/office/mac/office/2008/main" xmlns:mc="http://schemas.openxmlformats.org/markup-compatibility/2006" xmlns:mv="urn:schemas-microsoft-com:mac:vml" xmlns:o="urn:schemas-microsoft-com:office:office" xmlns:r="http://schemas.openxmlformats.org/officeDocument/2006/relationships" xmlns:m="http://schemas.openxmlformats.org/officeDocument/2006/math" xmlns:v="urn:schemas-microsoft-com:vml" xmlns:wp14="http://schemas.microsoft.com/office/word/2010/wordprocessingDrawing" xmlns:wp="http://schemas.openxmlformats.org/drawingml/2006/wordprocessingDrawing" xmlns:w10="urn:schemas-microsoft-com:office:word" xmlns:w="http://schemas.openxmlformats.org/wordprocessingml/2006/main" xmlns:w14="http://schemas.microsoft.com/office/word/2010/wordml" xmlns:w15="http://schemas.microsoft.com/office/word/2012/wordml" xmlns:wpg="http://schemas.microsoft.com/office/word/2010/wordprocessingGroup" xmlns:wpi="http://schemas.microsoft.com/office/word/2010/wordprocessingInk" xmlns:wne="http://schemas.microsoft.com/office/word/2006/wordml" xmlns:wps="http://schemas.microsoft.com/office/word/2010/wordprocessingShape" mc:Ignorable="w14 w15 wp14">
   <w:docParts>
     <w:docPart>
       <w:docPartPr>
@@ -2203,177 +2587,32 @@
         </w:p>
       </w:docPartBody>
     </w:docPart>
-    <w:docPart>
-      <w:docPartPr>
-        <w:name w:val="DB75CFFD1FEC43CEB32D9F2D75667C63"/>
-        <w:category>
-          <w:name w:val="General"/>
-          <w:gallery w:val="placeholder"/>
-        </w:category>
-        <w:types>
-          <w:type w:val="bbPlcHdr"/>
-        </w:types>
-        <w:behaviors>
-          <w:behavior w:val="content"/>
-        </w:behaviors>
-        <w:guid w:val="{DD0E9200-AF1D-4EB1-A038-F9206A059EAA}"/>
-      </w:docPartPr>
-      <w:docPartBody>
-        <w:p>
-          <w:pPr>
-            <w:pStyle w:val="DB75CFFD1FEC43CEB32D9F2D75667C63"/>
-          </w:pPr>
-          <w:r>
-            <w:rPr>
-              <w:rStyle w:val="PlaceholderText"/>
-            </w:rPr>
-            <w:t>Enter any content that you want to repeat, including other content controls. You can also insert this control around table rows in order to repeat parts of a table.</w:t>
-          </w:r>
-        </w:p>
-      </w:docPartBody>
-    </w:docPart>
-    <w:docPart>
-      <w:docPartPr>
-        <w:name w:val="10BDED33B70240D49F11690DC05871E0"/>
-        <w:category>
-          <w:name w:val="General"/>
-          <w:gallery w:val="placeholder"/>
-        </w:category>
-        <w:types>
-          <w:type w:val="bbPlcHdr"/>
-        </w:types>
-        <w:behaviors>
-          <w:behavior w:val="content"/>
-        </w:behaviors>
-        <w:guid w:val="{FBA528E3-CFA1-4198-A6A6-7BB8A6C84762}"/>
-      </w:docPartPr>
-      <w:docPartBody>
-        <w:p>
-          <w:pPr>
-            <w:pStyle w:val="10BDED33B70240D49F11690DC05871E0"/>
-          </w:pPr>
-          <w:r>
-            <w:rPr>
-              <w:rStyle w:val="PlaceholderText"/>
-            </w:rPr>
-            <w:t>Enter any content that you want to repeat, including other content controls. You can also insert this control around table rows in order to repeat parts of a table.</w:t>
-          </w:r>
-        </w:p>
-      </w:docPartBody>
-    </w:docPart>
-    <w:docPart>
-      <w:docPartPr>
-        <w:name w:val="0EF91F323E534D2DA3FC47645AE7A29E"/>
-        <w:category>
-          <w:name w:val="General"/>
-          <w:gallery w:val="placeholder"/>
-        </w:category>
-        <w:types>
-          <w:type w:val="bbPlcHdr"/>
-        </w:types>
-        <w:behaviors>
-          <w:behavior w:val="content"/>
-        </w:behaviors>
-        <w:guid w:val="{167BBE83-49E0-4A81-BF47-52D7F6C58AA2}"/>
-      </w:docPartPr>
-      <w:docPartBody>
-        <w:p>
-          <w:pPr>
-            <w:pStyle w:val="0EF91F323E534D2DA3FC47645AE7A29E"/>
-          </w:pPr>
-          <w:r>
-            <w:rPr>
-              <w:rStyle w:val="PlaceholderText"/>
-            </w:rPr>
-            <w:t>Enter any content that you want to repeat, including other content controls. You can also insert this control around table rows in order to repeat parts of a table.</w:t>
-          </w:r>
-        </w:p>
-      </w:docPartBody>
-    </w:docPart>
-    <w:docPart>
-      <w:docPartPr>
-        <w:name w:val="8C32EE96384E4261860331F11CDFB5E4"/>
-        <w:category>
-          <w:name w:val="General"/>
-          <w:gallery w:val="placeholder"/>
-        </w:category>
-        <w:types>
-          <w:type w:val="bbPlcHdr"/>
-        </w:types>
-        <w:behaviors>
-          <w:behavior w:val="content"/>
-        </w:behaviors>
-        <w:guid w:val="{958ADF98-E977-4558-AAC3-02C4EE3806E8}"/>
-      </w:docPartPr>
-      <w:docPartBody>
-        <w:p>
-          <w:pPr>
-            <w:pStyle w:val="8C32EE96384E4261860331F11CDFB5E4"/>
-          </w:pPr>
-          <w:r>
-            <w:rPr>
-              <w:rStyle w:val="PlaceholderText"/>
-            </w:rPr>
-            <w:t>Enter any content that you want to repeat, including other content controls. You can also insert this control around table rows in order to repeat parts of a table.</w:t>
-          </w:r>
-        </w:p>
-      </w:docPartBody>
-    </w:docPart>
-    <w:docPart>
-      <w:docPartPr>
-        <w:name w:val="2F70BDA4C25C40388BADACEAF1ED0AED"/>
-        <w:category>
-          <w:name w:val="General"/>
-          <w:gallery w:val="placeholder"/>
-        </w:category>
-        <w:types>
-          <w:type w:val="bbPlcHdr"/>
-        </w:types>
-        <w:behaviors>
-          <w:behavior w:val="content"/>
-        </w:behaviors>
-        <w:guid w:val="{78153FE1-E1A1-44D2-B780-84164267923A}"/>
-      </w:docPartPr>
-      <w:docPartBody>
-        <w:p>
-          <w:pPr>
-            <w:pStyle w:val="2F70BDA4C25C40388BADACEAF1ED0AED"/>
-          </w:pPr>
-          <w:r>
-            <w:rPr>
-              <w:rStyle w:val="PlaceholderText"/>
-            </w:rPr>
-            <w:t>Enter any content that you want to repeat, including other content controls. You can also insert this control around table rows in order to repeat parts of a table.</w:t>
-          </w:r>
-        </w:p>
-      </w:docPartBody>
-    </w:docPart>
   </w:docParts>
 </w:glossaryDocument>
 </file>
 
 <file path=word/glossary/fontTable.xml><?xml version="1.0" encoding="utf-8"?>
-<w:fonts xmlns:mc="http://schemas.openxmlformats.org/markup-compatibility/2006" xmlns:r="http://schemas.openxmlformats.org/officeDocument/2006/relationships" xmlns:w="http://schemas.openxmlformats.org/wordprocessingml/2006/main" xmlns:w14="http://schemas.microsoft.com/office/word/2010/wordml" xmlns:w15="http://schemas.microsoft.com/office/word/2012/wordml" xmlns:w16se="http://schemas.microsoft.com/office/word/2015/wordml/symex" mc:Ignorable="w14 w15 w16se">
-  <w:font w:name="Symbol">
-    <w:panose1 w:val="05050102010706020507"/>
-    <w:charset w:val="02"/>
-    <w:family w:val="roman"/>
+<w:fonts xmlns:mc="http://schemas.openxmlformats.org/markup-compatibility/2006" xmlns:r="http://schemas.openxmlformats.org/officeDocument/2006/relationships" xmlns:w="http://schemas.openxmlformats.org/wordprocessingml/2006/main" xmlns:w14="http://schemas.microsoft.com/office/word/2010/wordml" xmlns:w15="http://schemas.microsoft.com/office/word/2012/wordml" mc:Ignorable="w14 w15">
+  <w:font w:name="Century Gothic">
+    <w:panose1 w:val="020B0502020202020204"/>
+    <w:charset w:val="00"/>
+    <w:family w:val="auto"/>
     <w:pitch w:val="variable"/>
-    <w:sig w:usb0="00000000" w:usb1="10000000" w:usb2="00000000" w:usb3="00000000" w:csb0="80000000" w:csb1="00000000"/>
+    <w:sig w:usb0="00000287" w:usb1="00000000" w:usb2="00000000" w:usb3="00000000" w:csb0="0000009F" w:csb1="00000000"/>
   </w:font>
   <w:font w:name="Times New Roman">
     <w:panose1 w:val="02020603050405020304"/>
     <w:charset w:val="00"/>
-    <w:family w:val="roman"/>
+    <w:family w:val="auto"/>
     <w:pitch w:val="variable"/>
-    <w:sig w:usb0="E0002EFF" w:usb1="C0007843" w:usb2="00000009" w:usb3="00000000" w:csb0="000001FF" w:csb1="00000000"/>
+    <w:sig w:usb0="00000003" w:usb1="00000000" w:usb2="00000000" w:usb3="00000000" w:csb0="00000001" w:csb1="00000000"/>
   </w:font>
   <w:font w:name="Courier New">
     <w:panose1 w:val="02070309020205020404"/>
     <w:charset w:val="00"/>
-    <w:family w:val="modern"/>
-    <w:pitch w:val="fixed"/>
-    <w:sig w:usb0="E0002EFF" w:usb1="C0007843" w:usb2="00000009" w:usb3="00000000" w:csb0="000001FF" w:csb1="00000000"/>
+    <w:family w:val="auto"/>
+    <w:pitch w:val="variable"/>
+    <w:sig w:usb0="E0002AFF" w:usb1="C0007843" w:usb2="00000009" w:usb3="00000000" w:csb0="000001FF" w:csb1="00000000"/>
   </w:font>
   <w:font w:name="Wingdings">
     <w:panose1 w:val="05000000000000000000"/>
@@ -2382,32 +2621,38 @@
     <w:pitch w:val="variable"/>
     <w:sig w:usb0="00000000" w:usb1="10000000" w:usb2="00000000" w:usb3="00000000" w:csb0="80000000" w:csb1="00000000"/>
   </w:font>
-  <w:font w:name="Century Gothic">
-    <w:panose1 w:val="020B0502020202020204"/>
-    <w:charset w:val="00"/>
-    <w:family w:val="swiss"/>
+  <w:font w:name="Symbol">
+    <w:panose1 w:val="05050102010706020507"/>
+    <w:charset w:val="02"/>
+    <w:family w:val="auto"/>
     <w:pitch w:val="variable"/>
-    <w:sig w:usb0="00000287" w:usb1="00000000" w:usb2="00000000" w:usb3="00000000" w:csb0="0000009F" w:csb1="00000000"/>
+    <w:sig w:usb0="00000000" w:usb1="10000000" w:usb2="00000000" w:usb3="00000000" w:csb0="80000000" w:csb1="00000000"/>
   </w:font>
   <w:font w:name="MS Gothic">
-    <w:altName w:val="ＭＳ ゴシック"/>
     <w:panose1 w:val="020B0609070205080204"/>
     <w:charset w:val="80"/>
-    <w:family w:val="modern"/>
-    <w:pitch w:val="fixed"/>
+    <w:family w:val="auto"/>
+    <w:pitch w:val="variable"/>
     <w:sig w:usb0="E00002FF" w:usb1="6AC7FDFB" w:usb2="08000012" w:usb3="00000000" w:csb0="0002009F" w:csb1="00000000"/>
+  </w:font>
+  <w:font w:name="Arial">
+    <w:panose1 w:val="020B0604020202020204"/>
+    <w:charset w:val="00"/>
+    <w:family w:val="auto"/>
+    <w:pitch w:val="variable"/>
+    <w:sig w:usb0="E0002AFF" w:usb1="C0007843" w:usb2="00000009" w:usb3="00000000" w:csb0="000001FF" w:csb1="00000000"/>
   </w:font>
   <w:font w:name="Calibri">
     <w:panose1 w:val="020F0502020204030204"/>
     <w:charset w:val="00"/>
-    <w:family w:val="swiss"/>
+    <w:family w:val="auto"/>
     <w:pitch w:val="variable"/>
     <w:sig w:usb0="E00002FF" w:usb1="4000ACFF" w:usb2="00000001" w:usb3="00000000" w:csb0="0000019F" w:csb1="00000000"/>
   </w:font>
   <w:font w:name="Calibri Light">
     <w:panose1 w:val="020F0302020204030204"/>
     <w:charset w:val="00"/>
-    <w:family w:val="swiss"/>
+    <w:family w:val="auto"/>
     <w:pitch w:val="variable"/>
     <w:sig w:usb0="A00002EF" w:usb1="4000207B" w:usb2="00000000" w:usb3="00000000" w:csb0="0000019F" w:csb1="00000000"/>
   </w:font>
@@ -2415,7 +2660,7 @@
 </file>
 
 <file path=word/glossary/settings.xml><?xml version="1.0" encoding="utf-8"?>
-<w:settings xmlns:mc="http://schemas.openxmlformats.org/markup-compatibility/2006" xmlns:o="urn:schemas-microsoft-com:office:office" xmlns:r="http://schemas.openxmlformats.org/officeDocument/2006/relationships" xmlns:m="http://schemas.openxmlformats.org/officeDocument/2006/math" xmlns:v="urn:schemas-microsoft-com:vml" xmlns:w10="urn:schemas-microsoft-com:office:word" xmlns:w="http://schemas.openxmlformats.org/wordprocessingml/2006/main" xmlns:w14="http://schemas.microsoft.com/office/word/2010/wordml" xmlns:w15="http://schemas.microsoft.com/office/word/2012/wordml" xmlns:w16se="http://schemas.microsoft.com/office/word/2015/wordml/symex" xmlns:sl="http://schemas.openxmlformats.org/schemaLibrary/2006/main" mc:Ignorable="w14 w15 w16se">
+<w:settings xmlns:mc="http://schemas.openxmlformats.org/markup-compatibility/2006" xmlns:o="urn:schemas-microsoft-com:office:office" xmlns:r="http://schemas.openxmlformats.org/officeDocument/2006/relationships" xmlns:m="http://schemas.openxmlformats.org/officeDocument/2006/math" xmlns:v="urn:schemas-microsoft-com:vml" xmlns:w10="urn:schemas-microsoft-com:office:word" xmlns:w="http://schemas.openxmlformats.org/wordprocessingml/2006/main" xmlns:w14="http://schemas.microsoft.com/office/word/2010/wordml" xmlns:w15="http://schemas.microsoft.com/office/word/2012/wordml" xmlns:sl="http://schemas.openxmlformats.org/schemaLibrary/2006/main" mc:Ignorable="w14 w15">
   <w:view w:val="normal"/>
   <w:defaultTabStop w:val="720"/>
   <w:characterSpacingControl w:val="doNotCompress"/>
@@ -2429,9 +2674,9 @@
   </w:compat>
   <w:rsids>
     <w:rsidRoot w:val="00BF568A"/>
-    <w:rsid w:val="002E3D46"/>
-    <w:rsid w:val="003E0B85"/>
-    <w:rsid w:val="0045311A"/>
+    <w:rsid w:val="002455D8"/>
+    <w:rsid w:val="00541759"/>
+    <w:rsid w:val="00791E25"/>
     <w:rsid w:val="00BF568A"/>
   </w:rsids>
   <m:mathPr>
@@ -2447,7 +2692,7 @@
     <m:intLim m:val="subSup"/>
     <m:naryLim m:val="undOvr"/>
   </m:mathPr>
-  <w:themeFontLang w:val="en-US"/>
+  <w:themeFontLang w:val="en-US" w:eastAsia="x-none" w:bidi="x-none"/>
   <w:clrSchemeMapping w:bg1="light1" w:t1="dark1" w:bg2="light2" w:t2="dark2" w:accent1="accent1" w:accent2="accent2" w:accent3="accent3" w:accent4="accent4" w:accent5="accent5" w:accent6="accent6" w:hyperlink="hyperlink" w:followedHyperlink="followedHyperlink"/>
   <w:decimalSymbol w:val="."/>
   <w:listSeparator w:val=","/>
@@ -2456,7 +2701,7 @@
 </file>
 
 <file path=word/glossary/styles.xml><?xml version="1.0" encoding="utf-8"?>
-<w:styles xmlns:mc="http://schemas.openxmlformats.org/markup-compatibility/2006" xmlns:r="http://schemas.openxmlformats.org/officeDocument/2006/relationships" xmlns:w="http://schemas.openxmlformats.org/wordprocessingml/2006/main" xmlns:w14="http://schemas.microsoft.com/office/word/2010/wordml" xmlns:w15="http://schemas.microsoft.com/office/word/2012/wordml" xmlns:w16se="http://schemas.microsoft.com/office/word/2015/wordml/symex" mc:Ignorable="w14 w15 w16se">
+<w:styles xmlns:mc="http://schemas.openxmlformats.org/markup-compatibility/2006" xmlns:r="http://schemas.openxmlformats.org/officeDocument/2006/relationships" xmlns:w="http://schemas.openxmlformats.org/wordprocessingml/2006/main" xmlns:w14="http://schemas.microsoft.com/office/word/2010/wordml" xmlns:w15="http://schemas.microsoft.com/office/word/2012/wordml" mc:Ignorable="w14 w15">
   <w:docDefaults>
     <w:rPrDefault>
       <w:rPr>
@@ -2472,7 +2717,7 @@
       </w:pPr>
     </w:pPrDefault>
   </w:docDefaults>
-  <w:latentStyles w:defLockedState="0" w:defUIPriority="99" w:defSemiHidden="0" w:defUnhideWhenUsed="0" w:defQFormat="0" w:count="374">
+  <w:latentStyles w:defLockedState="0" w:defUIPriority="99" w:defSemiHidden="0" w:defUnhideWhenUsed="0" w:defQFormat="0" w:count="382">
     <w:lsdException w:name="Normal" w:uiPriority="0" w:qFormat="1"/>
     <w:lsdException w:name="heading 1" w:uiPriority="9" w:qFormat="1"/>
     <w:lsdException w:name="heading 2" w:semiHidden="1" w:uiPriority="9" w:unhideWhenUsed="1" w:qFormat="1"/>
@@ -2846,7 +3091,6 @@
     <w:lsdException w:name="List Table 7 Colorful Accent 6" w:uiPriority="52"/>
     <w:lsdException w:name="Mention" w:semiHidden="1" w:unhideWhenUsed="1"/>
     <w:lsdException w:name="Smart Hyperlink" w:semiHidden="1" w:unhideWhenUsed="1"/>
-    <w:lsdException w:name="Hashtag" w:semiHidden="1" w:unhideWhenUsed="1"/>
   </w:latentStyles>
   <w:style w:type="paragraph" w:default="1" w:styleId="Normal">
     <w:name w:val="Normal"/>
@@ -2986,9 +3230,10 @@
 </file>
 
 <file path=word/glossary/webSettings.xml><?xml version="1.0" encoding="utf-8"?>
-<w:webSettings xmlns:mc="http://schemas.openxmlformats.org/markup-compatibility/2006" xmlns:r="http://schemas.openxmlformats.org/officeDocument/2006/relationships" xmlns:w="http://schemas.openxmlformats.org/wordprocessingml/2006/main" xmlns:w14="http://schemas.microsoft.com/office/word/2010/wordml" xmlns:w15="http://schemas.microsoft.com/office/word/2012/wordml" xmlns:w16se="http://schemas.microsoft.com/office/word/2015/wordml/symex" mc:Ignorable="w14 w15 w16se">
+<w:webSettings xmlns:mc="http://schemas.openxmlformats.org/markup-compatibility/2006" xmlns:r="http://schemas.openxmlformats.org/officeDocument/2006/relationships" xmlns:w="http://schemas.openxmlformats.org/wordprocessingml/2006/main" xmlns:w14="http://schemas.microsoft.com/office/word/2010/wordml" xmlns:w15="http://schemas.microsoft.com/office/word/2012/wordml" mc:Ignorable="w14 w15">
   <w:optimizeForBrowser/>
   <w:allowPNG/>
+  <w:doNotSaveAsSingleFile/>
 </w:webSettings>
 </file>
 

</xml_diff>